<commit_message>
updated project analysis with modification
</commit_message>
<xml_diff>
--- a/lesson-7/analiza_projektu.docx
+++ b/lesson-7/analiza_projektu.docx
@@ -4,8 +4,11 @@
   <w:body>
     <w:p>
       <w:r>
-        <w:pict w14:anchorId="4880B57A">
-          <v:rect id="_x0000_i1025" style="width:0;height:1.5pt" o:hralign="center" o:hrstd="t" o:hr="t" fillcolor="#a0a0a0" stroked="f"/>
+        <w:rPr>
+          <w:noProof/>
+        </w:rPr>
+        <w:pict w14:anchorId="76B145D2">
+          <v:rect id="_x0000_i1025" alt="" style="width:453.6pt;height:.05pt;mso-width-percent:0;mso-height-percent:0;mso-width-percent:0;mso-height-percent:0" o:hralign="center" o:hrstd="t" o:hr="t" fillcolor="#a0a0a0" stroked="f"/>
         </w:pict>
       </w:r>
     </w:p>
@@ -46,8 +49,11 @@
     </w:p>
     <w:p>
       <w:r>
-        <w:pict w14:anchorId="0CBEE94F">
-          <v:rect id="_x0000_i1026" style="width:0;height:1.5pt" o:hralign="center" o:hrstd="t" o:hr="t" fillcolor="#a0a0a0" stroked="f"/>
+        <w:rPr>
+          <w:noProof/>
+        </w:rPr>
+        <w:pict w14:anchorId="13A55518">
+          <v:rect id="_x0000_i1026" alt="" style="width:453.6pt;height:.05pt;mso-width-percent:0;mso-height-percent:0;mso-width-percent:0;mso-height-percent:0" o:hralign="center" o:hrstd="t" o:hr="t" fillcolor="#a0a0a0" stroked="f"/>
         </w:pict>
       </w:r>
     </w:p>
@@ -386,8 +392,11 @@
     </w:p>
     <w:p>
       <w:r>
-        <w:pict w14:anchorId="130922F7">
-          <v:rect id="_x0000_i1027" style="width:0;height:1.5pt" o:hralign="center" o:hrstd="t" o:hr="t" fillcolor="#a0a0a0" stroked="f"/>
+        <w:rPr>
+          <w:noProof/>
+        </w:rPr>
+        <w:pict w14:anchorId="7AE2DC1C">
+          <v:rect id="_x0000_i1027" alt="" style="width:453.6pt;height:.05pt;mso-width-percent:0;mso-height-percent:0;mso-width-percent:0;mso-height-percent:0" o:hralign="center" o:hrstd="t" o:hr="t" fillcolor="#a0a0a0" stroked="f"/>
         </w:pict>
       </w:r>
     </w:p>
@@ -500,8 +509,11 @@
     </w:p>
     <w:p>
       <w:r>
-        <w:pict w14:anchorId="608F1819">
-          <v:rect id="_x0000_i1028" style="width:0;height:1.5pt" o:hralign="center" o:hrstd="t" o:hr="t" fillcolor="#a0a0a0" stroked="f"/>
+        <w:rPr>
+          <w:noProof/>
+        </w:rPr>
+        <w:pict w14:anchorId="37F89B9E">
+          <v:rect id="_x0000_i1028" alt="" style="width:453.6pt;height:.05pt;mso-width-percent:0;mso-height-percent:0;mso-width-percent:0;mso-height-percent:0" o:hralign="center" o:hrstd="t" o:hr="t" fillcolor="#a0a0a0" stroked="f"/>
         </w:pict>
       </w:r>
     </w:p>
@@ -681,6 +693,1081 @@
       </w:r>
       <w:r>
         <w:t xml:space="preserve"> Opracowanie skryptów, które automatycznie przenoszą sprzedane StockItems do tabel historycznych, aby główna tabela magazynowa pozostawała lekka i szybka.</w:t>
+      </w:r>
+    </w:p>
+    <w:p/>
+    <w:p>
+      <w:r>
+        <w:rPr>
+          <w:noProof/>
+        </w:rPr>
+        <w:pict w14:anchorId="385ECA87">
+          <v:rect id="_x0000_i1029" alt="" style="width:453.6pt;height:.05pt;mso-width-percent:0;mso-height-percent:0;mso-width-percent:0;mso-height-percent:0" o:hralign="center" o:hrstd="t" o:hr="t" fillcolor="#a0a0a0" stroked="f"/>
+        </w:pict>
+      </w:r>
+    </w:p>
+    <w:p>
+      <w:pPr>
+        <w:pStyle w:val="NormalnyWeb"/>
+        <w:rPr>
+          <w:rFonts w:asciiTheme="minorHAnsi" w:hAnsiTheme="minorHAnsi"/>
+        </w:rPr>
+      </w:pPr>
+      <w:r>
+        <w:rPr>
+          <w:rFonts w:asciiTheme="minorHAnsi" w:hAnsiTheme="minorHAnsi"/>
+          <w:b/>
+          <w:bCs/>
+        </w:rPr>
+        <w:t>6. R</w:t>
+      </w:r>
+      <w:r>
+        <w:rPr>
+          <w:rFonts w:asciiTheme="minorHAnsi" w:hAnsiTheme="minorHAnsi"/>
+          <w:b/>
+          <w:bCs/>
+        </w:rPr>
+        <w:t>efaktoryzacja modelu magazynowego – podejście hybrydowe</w:t>
+      </w:r>
+    </w:p>
+    <w:p>
+      <w:pPr>
+        <w:pStyle w:val="NormalnyWeb"/>
+        <w:rPr>
+          <w:rFonts w:asciiTheme="minorHAnsi" w:hAnsiTheme="minorHAnsi"/>
+          <w:sz w:val="22"/>
+          <w:szCs w:val="22"/>
+        </w:rPr>
+      </w:pPr>
+      <w:r>
+        <w:rPr>
+          <w:rStyle w:val="citation-20"/>
+          <w:rFonts w:asciiTheme="minorHAnsi" w:eastAsiaTheme="majorEastAsia" w:hAnsiTheme="minorHAnsi"/>
+          <w:sz w:val="22"/>
+          <w:szCs w:val="22"/>
+        </w:rPr>
+        <w:t xml:space="preserve">W odpowiedzi na zidentyfikowane w analizie SWOT zagrożenie dotyczące szybkiego przyrostu tabeli </w:t>
+      </w:r>
+      <w:r>
+        <w:rPr>
+          <w:rStyle w:val="citation-20"/>
+          <w:rFonts w:asciiTheme="minorHAnsi" w:eastAsiaTheme="majorEastAsia" w:hAnsiTheme="minorHAnsi"/>
+          <w:sz w:val="20"/>
+          <w:szCs w:val="20"/>
+        </w:rPr>
+        <w:t>StockItem</w:t>
+      </w:r>
+      <w:r>
+        <w:rPr>
+          <w:rStyle w:val="citation-20"/>
+          <w:rFonts w:asciiTheme="minorHAnsi" w:eastAsiaTheme="majorEastAsia" w:hAnsiTheme="minorHAnsi"/>
+          <w:sz w:val="22"/>
+          <w:szCs w:val="22"/>
+        </w:rPr>
+        <w:t xml:space="preserve"> </w:t>
+      </w:r>
+      <w:r>
+        <w:rPr>
+          <w:rFonts w:asciiTheme="minorHAnsi" w:hAnsiTheme="minorHAnsi"/>
+          <w:sz w:val="22"/>
+          <w:szCs w:val="22"/>
+        </w:rPr>
+        <w:t>oraz ryzyka wydajnościowego przy sprzedaży towarów masowych,</w:t>
+      </w:r>
+      <w:r>
+        <w:rPr>
+          <w:rFonts w:asciiTheme="minorHAnsi" w:hAnsiTheme="minorHAnsi"/>
+          <w:sz w:val="22"/>
+          <w:szCs w:val="22"/>
+        </w:rPr>
+        <w:t xml:space="preserve"> w ramach modyfikacji dokonaliśmy </w:t>
+      </w:r>
+      <w:r>
+        <w:rPr>
+          <w:rFonts w:asciiTheme="minorHAnsi" w:hAnsiTheme="minorHAnsi"/>
+          <w:sz w:val="22"/>
+          <w:szCs w:val="22"/>
+        </w:rPr>
+        <w:t>przebudow</w:t>
+      </w:r>
+      <w:r>
+        <w:rPr>
+          <w:rFonts w:asciiTheme="minorHAnsi" w:hAnsiTheme="minorHAnsi"/>
+          <w:sz w:val="22"/>
+          <w:szCs w:val="22"/>
+        </w:rPr>
+        <w:t>y</w:t>
+      </w:r>
+      <w:r>
+        <w:rPr>
+          <w:rFonts w:asciiTheme="minorHAnsi" w:hAnsiTheme="minorHAnsi"/>
+          <w:sz w:val="22"/>
+          <w:szCs w:val="22"/>
+        </w:rPr>
+        <w:t xml:space="preserve"> warstwy magazynowej</w:t>
+      </w:r>
+      <w:r>
+        <w:rPr>
+          <w:rFonts w:asciiTheme="minorHAnsi" w:hAnsiTheme="minorHAnsi"/>
+          <w:sz w:val="22"/>
+          <w:szCs w:val="22"/>
+        </w:rPr>
+        <w:t xml:space="preserve"> na model hybrydowy</w:t>
+      </w:r>
+      <w:r>
+        <w:rPr>
+          <w:rFonts w:asciiTheme="minorHAnsi" w:hAnsiTheme="minorHAnsi"/>
+          <w:sz w:val="22"/>
+          <w:szCs w:val="22"/>
+        </w:rPr>
+        <w:t>.</w:t>
+      </w:r>
+    </w:p>
+    <w:p>
+      <w:pPr>
+        <w:pStyle w:val="NormalnyWeb"/>
+        <w:rPr>
+          <w:rFonts w:asciiTheme="minorHAnsi" w:hAnsiTheme="minorHAnsi"/>
+          <w:b/>
+          <w:bCs/>
+          <w:sz w:val="22"/>
+          <w:szCs w:val="22"/>
+        </w:rPr>
+      </w:pPr>
+      <w:r>
+        <w:rPr>
+          <w:rFonts w:asciiTheme="minorHAnsi" w:hAnsiTheme="minorHAnsi"/>
+          <w:b/>
+          <w:bCs/>
+          <w:sz w:val="22"/>
+          <w:szCs w:val="22"/>
+        </w:rPr>
+        <w:t xml:space="preserve">1. Modyfikacja strukturalna </w:t>
+      </w:r>
+    </w:p>
+    <w:p>
+      <w:pPr>
+        <w:pStyle w:val="NormalnyWeb"/>
+        <w:rPr>
+          <w:rFonts w:asciiTheme="minorHAnsi" w:hAnsiTheme="minorHAnsi"/>
+          <w:sz w:val="22"/>
+          <w:szCs w:val="22"/>
+        </w:rPr>
+      </w:pPr>
+      <w:r>
+        <w:rPr>
+          <w:rFonts w:asciiTheme="minorHAnsi" w:hAnsiTheme="minorHAnsi"/>
+          <w:sz w:val="22"/>
+          <w:szCs w:val="22"/>
+        </w:rPr>
+        <w:t xml:space="preserve">Pierwotny model zakładał, że każda sztuka towaru jest osobnym rekordem w tabeli </w:t>
+      </w:r>
+      <w:r>
+        <w:rPr>
+          <w:rStyle w:val="HTML-kod"/>
+          <w:rFonts w:asciiTheme="minorHAnsi" w:eastAsiaTheme="majorEastAsia" w:hAnsiTheme="minorHAnsi"/>
+        </w:rPr>
+        <w:t>StockItem</w:t>
+      </w:r>
+      <w:r>
+        <w:rPr>
+          <w:rFonts w:asciiTheme="minorHAnsi" w:hAnsiTheme="minorHAnsi"/>
+          <w:sz w:val="20"/>
+          <w:szCs w:val="20"/>
+        </w:rPr>
+        <w:t>.</w:t>
+      </w:r>
+      <w:r>
+        <w:rPr>
+          <w:rFonts w:asciiTheme="minorHAnsi" w:hAnsiTheme="minorHAnsi"/>
+          <w:sz w:val="22"/>
+          <w:szCs w:val="22"/>
+        </w:rPr>
+        <w:t xml:space="preserve"> Było to idealne dla elektroniki (unikalne numery seryjne), ale fatalne dla produktów </w:t>
+      </w:r>
+      <w:r>
+        <w:rPr>
+          <w:rFonts w:asciiTheme="minorHAnsi" w:hAnsiTheme="minorHAnsi"/>
+          <w:sz w:val="22"/>
+          <w:szCs w:val="22"/>
+        </w:rPr>
+        <w:t xml:space="preserve">drobnicowych, </w:t>
+      </w:r>
+      <w:r>
+        <w:rPr>
+          <w:rFonts w:asciiTheme="minorHAnsi" w:hAnsiTheme="minorHAnsi"/>
+          <w:sz w:val="22"/>
+          <w:szCs w:val="22"/>
+        </w:rPr>
+        <w:t>typu śruby czy papier biurowy. Wprowadziliśmy model hybrydowy, który rozdziela sposób składowania w zależności od charakterystyki wariantu produktu:</w:t>
+      </w:r>
+    </w:p>
+    <w:p>
+      <w:pPr>
+        <w:pStyle w:val="NormalnyWeb"/>
+        <w:numPr>
+          <w:ilvl w:val="0"/>
+          <w:numId w:val="7"/>
+        </w:numPr>
+        <w:rPr>
+          <w:rFonts w:asciiTheme="minorHAnsi" w:hAnsiTheme="minorHAnsi"/>
+          <w:sz w:val="22"/>
+          <w:szCs w:val="22"/>
+        </w:rPr>
+      </w:pPr>
+      <w:r>
+        <w:rPr>
+          <w:rStyle w:val="citation-19"/>
+          <w:rFonts w:asciiTheme="minorHAnsi" w:eastAsiaTheme="majorEastAsia" w:hAnsiTheme="minorHAnsi"/>
+          <w:b/>
+          <w:bCs/>
+          <w:sz w:val="22"/>
+          <w:szCs w:val="22"/>
+        </w:rPr>
+        <w:t>Wprowadzenie flagi sterującej:</w:t>
+      </w:r>
+      <w:r>
+        <w:rPr>
+          <w:rStyle w:val="citation-19"/>
+          <w:rFonts w:asciiTheme="minorHAnsi" w:eastAsiaTheme="majorEastAsia" w:hAnsiTheme="minorHAnsi"/>
+          <w:sz w:val="22"/>
+          <w:szCs w:val="22"/>
+        </w:rPr>
+        <w:t xml:space="preserve"> Tabela </w:t>
+      </w:r>
+      <w:r>
+        <w:rPr>
+          <w:rStyle w:val="citation-19"/>
+          <w:rFonts w:asciiTheme="minorHAnsi" w:eastAsiaTheme="majorEastAsia" w:hAnsiTheme="minorHAnsi" w:cs="Courier New"/>
+          <w:sz w:val="20"/>
+          <w:szCs w:val="20"/>
+        </w:rPr>
+        <w:t>Variant</w:t>
+      </w:r>
+      <w:r>
+        <w:rPr>
+          <w:rStyle w:val="citation-19"/>
+          <w:rFonts w:asciiTheme="minorHAnsi" w:eastAsiaTheme="majorEastAsia" w:hAnsiTheme="minorHAnsi"/>
+          <w:sz w:val="22"/>
+          <w:szCs w:val="22"/>
+        </w:rPr>
+        <w:t xml:space="preserve"> otrzymała kolumnę </w:t>
+      </w:r>
+      <w:r>
+        <w:rPr>
+          <w:rStyle w:val="citation-19"/>
+          <w:rFonts w:asciiTheme="minorHAnsi" w:eastAsiaTheme="majorEastAsia" w:hAnsiTheme="minorHAnsi" w:cs="Courier New"/>
+          <w:sz w:val="20"/>
+          <w:szCs w:val="20"/>
+        </w:rPr>
+        <w:t>unique_individual</w:t>
+      </w:r>
+      <w:r>
+        <w:rPr>
+          <w:rStyle w:val="citation-19"/>
+          <w:rFonts w:asciiTheme="minorHAnsi" w:eastAsiaTheme="majorEastAsia" w:hAnsiTheme="minorHAnsi"/>
+          <w:sz w:val="22"/>
+          <w:szCs w:val="22"/>
+        </w:rPr>
+        <w:t xml:space="preserve">, </w:t>
+      </w:r>
+      <w:r>
+        <w:rPr>
+          <w:rFonts w:asciiTheme="minorHAnsi" w:hAnsiTheme="minorHAnsi"/>
+          <w:sz w:val="22"/>
+          <w:szCs w:val="22"/>
+        </w:rPr>
+        <w:t>która determinuje sposób obsługi logistycznej danego towaru.</w:t>
+      </w:r>
+    </w:p>
+    <w:p>
+      <w:pPr>
+        <w:pStyle w:val="NormalnyWeb"/>
+        <w:numPr>
+          <w:ilvl w:val="0"/>
+          <w:numId w:val="7"/>
+        </w:numPr>
+        <w:rPr>
+          <w:rFonts w:asciiTheme="minorHAnsi" w:hAnsiTheme="minorHAnsi"/>
+          <w:sz w:val="22"/>
+          <w:szCs w:val="22"/>
+        </w:rPr>
+      </w:pPr>
+      <w:r>
+        <w:rPr>
+          <w:rStyle w:val="citation-18"/>
+          <w:rFonts w:asciiTheme="minorHAnsi" w:eastAsiaTheme="majorEastAsia" w:hAnsiTheme="minorHAnsi"/>
+          <w:b/>
+          <w:bCs/>
+          <w:sz w:val="22"/>
+          <w:szCs w:val="22"/>
+        </w:rPr>
+        <w:t>Podział tabel magazynowych:</w:t>
+      </w:r>
+      <w:r>
+        <w:rPr>
+          <w:rStyle w:val="citation-18"/>
+          <w:rFonts w:asciiTheme="minorHAnsi" w:eastAsiaTheme="majorEastAsia" w:hAnsiTheme="minorHAnsi"/>
+          <w:sz w:val="22"/>
+          <w:szCs w:val="22"/>
+        </w:rPr>
+        <w:t xml:space="preserve"> Usunęliśmy jednolitą tabelę </w:t>
+      </w:r>
+      <w:r>
+        <w:rPr>
+          <w:rStyle w:val="citation-18"/>
+          <w:rFonts w:asciiTheme="minorHAnsi" w:eastAsiaTheme="majorEastAsia" w:hAnsiTheme="minorHAnsi" w:cs="Courier New"/>
+          <w:sz w:val="20"/>
+          <w:szCs w:val="20"/>
+        </w:rPr>
+        <w:t>StockItem</w:t>
+      </w:r>
+      <w:r>
+        <w:rPr>
+          <w:rStyle w:val="citation-18"/>
+          <w:rFonts w:asciiTheme="minorHAnsi" w:eastAsiaTheme="majorEastAsia" w:hAnsiTheme="minorHAnsi"/>
+          <w:sz w:val="20"/>
+          <w:szCs w:val="20"/>
+        </w:rPr>
+        <w:t xml:space="preserve"> </w:t>
+      </w:r>
+      <w:r>
+        <w:rPr>
+          <w:rFonts w:asciiTheme="minorHAnsi" w:hAnsiTheme="minorHAnsi"/>
+          <w:sz w:val="22"/>
+          <w:szCs w:val="22"/>
+        </w:rPr>
+        <w:t>i zastąpiliśmy ją dwiema wyspecjalizowanymi encjami:</w:t>
+      </w:r>
+    </w:p>
+    <w:p>
+      <w:pPr>
+        <w:pStyle w:val="NormalnyWeb"/>
+        <w:numPr>
+          <w:ilvl w:val="1"/>
+          <w:numId w:val="7"/>
+        </w:numPr>
+        <w:rPr>
+          <w:rFonts w:asciiTheme="minorHAnsi" w:hAnsiTheme="minorHAnsi"/>
+          <w:sz w:val="22"/>
+          <w:szCs w:val="22"/>
+        </w:rPr>
+      </w:pPr>
+      <w:r>
+        <w:rPr>
+          <w:rStyle w:val="HTML-kod"/>
+          <w:rFonts w:asciiTheme="minorHAnsi" w:eastAsiaTheme="majorEastAsia" w:hAnsiTheme="minorHAnsi"/>
+        </w:rPr>
+        <w:t>SerialStockItem</w:t>
+      </w:r>
+      <w:r>
+        <w:rPr>
+          <w:rFonts w:asciiTheme="minorHAnsi" w:hAnsiTheme="minorHAnsi"/>
+          <w:sz w:val="22"/>
+          <w:szCs w:val="22"/>
+        </w:rPr>
+        <w:t>: Przechowuje unikalne egzemplarze (np. laptopy) z konkretnym numerem seryjnym (</w:t>
+      </w:r>
+      <w:r>
+        <w:rPr>
+          <w:rStyle w:val="HTML-kod"/>
+          <w:rFonts w:asciiTheme="minorHAnsi" w:eastAsiaTheme="majorEastAsia" w:hAnsiTheme="minorHAnsi"/>
+        </w:rPr>
+        <w:t>serial_number</w:t>
+      </w:r>
+      <w:r>
+        <w:rPr>
+          <w:rFonts w:asciiTheme="minorHAnsi" w:hAnsiTheme="minorHAnsi"/>
+          <w:sz w:val="22"/>
+          <w:szCs w:val="22"/>
+        </w:rPr>
+        <w:t xml:space="preserve">). </w:t>
+      </w:r>
+      <w:r>
+        <w:rPr>
+          <w:rStyle w:val="citation-17"/>
+          <w:rFonts w:asciiTheme="minorHAnsi" w:eastAsiaTheme="majorEastAsia" w:hAnsiTheme="minorHAnsi"/>
+          <w:sz w:val="22"/>
+          <w:szCs w:val="22"/>
+        </w:rPr>
+        <w:t>Każdy rekord to jedna sztuka</w:t>
+      </w:r>
+      <w:r>
+        <w:rPr>
+          <w:rFonts w:asciiTheme="minorHAnsi" w:hAnsiTheme="minorHAnsi"/>
+          <w:sz w:val="22"/>
+          <w:szCs w:val="22"/>
+        </w:rPr>
+        <w:t>.</w:t>
+      </w:r>
+    </w:p>
+    <w:p>
+      <w:pPr>
+        <w:pStyle w:val="NormalnyWeb"/>
+        <w:numPr>
+          <w:ilvl w:val="1"/>
+          <w:numId w:val="7"/>
+        </w:numPr>
+        <w:rPr>
+          <w:rFonts w:asciiTheme="minorHAnsi" w:hAnsiTheme="minorHAnsi"/>
+          <w:sz w:val="22"/>
+          <w:szCs w:val="22"/>
+        </w:rPr>
+      </w:pPr>
+      <w:r>
+        <w:rPr>
+          <w:rStyle w:val="HTML-kod"/>
+          <w:rFonts w:asciiTheme="minorHAnsi" w:eastAsiaTheme="majorEastAsia" w:hAnsiTheme="minorHAnsi"/>
+        </w:rPr>
+        <w:t>BulkStockItem</w:t>
+      </w:r>
+      <w:r>
+        <w:rPr>
+          <w:rFonts w:asciiTheme="minorHAnsi" w:hAnsiTheme="minorHAnsi"/>
+          <w:sz w:val="22"/>
+          <w:szCs w:val="22"/>
+        </w:rPr>
+        <w:t xml:space="preserve">: Przechowuje towary masowe. </w:t>
+      </w:r>
+      <w:r>
+        <w:rPr>
+          <w:rStyle w:val="citation-16"/>
+          <w:rFonts w:asciiTheme="minorHAnsi" w:eastAsiaTheme="majorEastAsia" w:hAnsiTheme="minorHAnsi"/>
+          <w:sz w:val="22"/>
+          <w:szCs w:val="22"/>
+        </w:rPr>
+        <w:t xml:space="preserve">Zamiast tysiąca rekordów dla tysiąca śrubek, mamy teraz jeden rekord z kolumną </w:t>
+      </w:r>
+      <w:r>
+        <w:rPr>
+          <w:rStyle w:val="citation-16"/>
+          <w:rFonts w:asciiTheme="minorHAnsi" w:eastAsiaTheme="majorEastAsia" w:hAnsiTheme="minorHAnsi" w:cs="Courier New"/>
+          <w:sz w:val="20"/>
+          <w:szCs w:val="20"/>
+        </w:rPr>
+        <w:t>quantity</w:t>
+      </w:r>
+      <w:r>
+        <w:rPr>
+          <w:rStyle w:val="citation-16"/>
+          <w:rFonts w:asciiTheme="minorHAnsi" w:eastAsiaTheme="majorEastAsia" w:hAnsiTheme="minorHAnsi"/>
+          <w:sz w:val="22"/>
+          <w:szCs w:val="22"/>
+        </w:rPr>
+        <w:t xml:space="preserve"> określającą ilość</w:t>
+      </w:r>
+      <w:r>
+        <w:rPr>
+          <w:rFonts w:asciiTheme="minorHAnsi" w:hAnsiTheme="minorHAnsi"/>
+          <w:sz w:val="22"/>
+          <w:szCs w:val="22"/>
+        </w:rPr>
+        <w:t>.</w:t>
+      </w:r>
+    </w:p>
+    <w:p>
+      <w:pPr>
+        <w:pStyle w:val="NormalnyWeb"/>
+        <w:rPr>
+          <w:rFonts w:asciiTheme="minorHAnsi" w:hAnsiTheme="minorHAnsi"/>
+          <w:sz w:val="22"/>
+          <w:szCs w:val="22"/>
+        </w:rPr>
+      </w:pPr>
+    </w:p>
+    <w:p>
+      <w:pPr>
+        <w:pStyle w:val="NormalnyWeb"/>
+        <w:rPr>
+          <w:rFonts w:asciiTheme="minorHAnsi" w:hAnsiTheme="minorHAnsi"/>
+          <w:sz w:val="22"/>
+          <w:szCs w:val="22"/>
+        </w:rPr>
+      </w:pPr>
+      <w:r>
+        <w:rPr>
+          <w:rFonts w:asciiTheme="minorHAnsi" w:hAnsiTheme="minorHAnsi"/>
+          <w:b/>
+          <w:bCs/>
+          <w:sz w:val="22"/>
+          <w:szCs w:val="22"/>
+        </w:rPr>
+        <w:lastRenderedPageBreak/>
+        <w:t>2.</w:t>
+      </w:r>
+      <w:r>
+        <w:rPr>
+          <w:rFonts w:asciiTheme="minorHAnsi" w:hAnsiTheme="minorHAnsi"/>
+          <w:b/>
+          <w:bCs/>
+          <w:sz w:val="22"/>
+          <w:szCs w:val="22"/>
+        </w:rPr>
+        <w:t xml:space="preserve"> </w:t>
+      </w:r>
+      <w:r>
+        <w:rPr>
+          <w:rFonts w:asciiTheme="minorHAnsi" w:hAnsiTheme="minorHAnsi"/>
+          <w:b/>
+          <w:bCs/>
+          <w:sz w:val="22"/>
+          <w:szCs w:val="22"/>
+        </w:rPr>
+        <w:t>Dostosowanie procesu alokacji</w:t>
+      </w:r>
+      <w:r>
+        <w:rPr>
+          <w:rFonts w:asciiTheme="minorHAnsi" w:hAnsiTheme="minorHAnsi"/>
+          <w:sz w:val="22"/>
+          <w:szCs w:val="22"/>
+        </w:rPr>
+        <w:t xml:space="preserve"> </w:t>
+      </w:r>
+    </w:p>
+    <w:p>
+      <w:pPr>
+        <w:pStyle w:val="NormalnyWeb"/>
+        <w:rPr>
+          <w:rFonts w:asciiTheme="minorHAnsi" w:hAnsiTheme="minorHAnsi"/>
+          <w:sz w:val="22"/>
+          <w:szCs w:val="22"/>
+        </w:rPr>
+      </w:pPr>
+      <w:r>
+        <w:rPr>
+          <w:rFonts w:asciiTheme="minorHAnsi" w:hAnsiTheme="minorHAnsi"/>
+          <w:sz w:val="22"/>
+          <w:szCs w:val="22"/>
+        </w:rPr>
+        <w:t xml:space="preserve">Zmiana ta wymusiła </w:t>
+      </w:r>
+      <w:r>
+        <w:rPr>
+          <w:rFonts w:asciiTheme="minorHAnsi" w:hAnsiTheme="minorHAnsi"/>
+          <w:sz w:val="22"/>
+          <w:szCs w:val="22"/>
+        </w:rPr>
+        <w:t>utworzenie</w:t>
+      </w:r>
+      <w:r>
+        <w:rPr>
+          <w:rFonts w:asciiTheme="minorHAnsi" w:hAnsiTheme="minorHAnsi"/>
+          <w:sz w:val="22"/>
+          <w:szCs w:val="22"/>
+        </w:rPr>
+        <w:t xml:space="preserve"> tabeli </w:t>
+      </w:r>
+      <w:r>
+        <w:rPr>
+          <w:rStyle w:val="HTML-kod"/>
+          <w:rFonts w:asciiTheme="minorHAnsi" w:eastAsiaTheme="majorEastAsia" w:hAnsiTheme="minorHAnsi"/>
+        </w:rPr>
+        <w:t>OrderStockAllocation</w:t>
+      </w:r>
+      <w:r>
+        <w:rPr>
+          <w:rFonts w:asciiTheme="minorHAnsi" w:hAnsiTheme="minorHAnsi"/>
+          <w:sz w:val="22"/>
+          <w:szCs w:val="22"/>
+        </w:rPr>
+        <w:t xml:space="preserve">. Musi ona teraz dynamicznie wskazywać na odpowiednie źródło towaru. </w:t>
+      </w:r>
+      <w:r>
+        <w:rPr>
+          <w:rStyle w:val="citation-15"/>
+          <w:rFonts w:asciiTheme="minorHAnsi" w:eastAsiaTheme="majorEastAsia" w:hAnsiTheme="minorHAnsi"/>
+          <w:sz w:val="22"/>
+          <w:szCs w:val="22"/>
+        </w:rPr>
+        <w:t>Zastosowaliśmy dwa oddzielne klucze obce (</w:t>
+      </w:r>
+      <w:r>
+        <w:rPr>
+          <w:rStyle w:val="citation-15"/>
+          <w:rFonts w:asciiTheme="minorHAnsi" w:eastAsiaTheme="majorEastAsia" w:hAnsiTheme="minorHAnsi" w:cs="Courier New"/>
+          <w:sz w:val="20"/>
+          <w:szCs w:val="20"/>
+        </w:rPr>
+        <w:t>bulk_stock_item_id</w:t>
+      </w:r>
+      <w:r>
+        <w:rPr>
+          <w:rStyle w:val="citation-15"/>
+          <w:rFonts w:asciiTheme="minorHAnsi" w:eastAsiaTheme="majorEastAsia" w:hAnsiTheme="minorHAnsi"/>
+          <w:sz w:val="22"/>
+          <w:szCs w:val="22"/>
+        </w:rPr>
+        <w:t xml:space="preserve"> oraz </w:t>
+      </w:r>
+      <w:r>
+        <w:rPr>
+          <w:rStyle w:val="citation-15"/>
+          <w:rFonts w:asciiTheme="minorHAnsi" w:eastAsiaTheme="majorEastAsia" w:hAnsiTheme="minorHAnsi" w:cs="Courier New"/>
+          <w:sz w:val="20"/>
+          <w:szCs w:val="20"/>
+        </w:rPr>
+        <w:t>serial_stock_item_id</w:t>
+      </w:r>
+      <w:r>
+        <w:rPr>
+          <w:rStyle w:val="citation-15"/>
+          <w:rFonts w:asciiTheme="minorHAnsi" w:eastAsiaTheme="majorEastAsia" w:hAnsiTheme="minorHAnsi"/>
+          <w:sz w:val="22"/>
+          <w:szCs w:val="22"/>
+        </w:rPr>
+        <w:t>), z których w danym rekordzie alokacji wypełniony jest tylko jeden, w zależności od typu produktu</w:t>
+      </w:r>
+      <w:r>
+        <w:rPr>
+          <w:rFonts w:asciiTheme="minorHAnsi" w:hAnsiTheme="minorHAnsi"/>
+          <w:sz w:val="22"/>
+          <w:szCs w:val="22"/>
+        </w:rPr>
+        <w:t>.</w:t>
+      </w:r>
+    </w:p>
+    <w:p>
+      <w:pPr>
+        <w:pStyle w:val="NormalnyWeb"/>
+        <w:rPr>
+          <w:rFonts w:asciiTheme="minorHAnsi" w:hAnsiTheme="minorHAnsi"/>
+          <w:sz w:val="22"/>
+          <w:szCs w:val="22"/>
+        </w:rPr>
+      </w:pPr>
+      <w:r>
+        <w:rPr>
+          <w:rFonts w:asciiTheme="minorHAnsi" w:hAnsiTheme="minorHAnsi"/>
+          <w:b/>
+          <w:bCs/>
+          <w:sz w:val="22"/>
+          <w:szCs w:val="22"/>
+        </w:rPr>
+        <w:t>3. Korzyści</w:t>
+      </w:r>
+    </w:p>
+    <w:p>
+      <w:pPr>
+        <w:pStyle w:val="NormalnyWeb"/>
+        <w:numPr>
+          <w:ilvl w:val="0"/>
+          <w:numId w:val="8"/>
+        </w:numPr>
+        <w:rPr>
+          <w:rFonts w:asciiTheme="minorHAnsi" w:hAnsiTheme="minorHAnsi"/>
+          <w:sz w:val="22"/>
+          <w:szCs w:val="22"/>
+        </w:rPr>
+      </w:pPr>
+      <w:r>
+        <w:rPr>
+          <w:rFonts w:asciiTheme="minorHAnsi" w:hAnsiTheme="minorHAnsi"/>
+          <w:b/>
+          <w:bCs/>
+          <w:sz w:val="22"/>
+          <w:szCs w:val="22"/>
+        </w:rPr>
+        <w:t>Znaczna redukcja</w:t>
+      </w:r>
+      <w:r>
+        <w:rPr>
+          <w:rFonts w:asciiTheme="minorHAnsi" w:hAnsiTheme="minorHAnsi"/>
+          <w:b/>
+          <w:bCs/>
+          <w:sz w:val="22"/>
+          <w:szCs w:val="22"/>
+        </w:rPr>
+        <w:t xml:space="preserve"> rozmiaru bazy:</w:t>
+      </w:r>
+      <w:r>
+        <w:rPr>
+          <w:rFonts w:asciiTheme="minorHAnsi" w:hAnsiTheme="minorHAnsi"/>
+          <w:sz w:val="22"/>
+          <w:szCs w:val="22"/>
+        </w:rPr>
+        <w:t xml:space="preserve"> Dla asortymentu drobnicowego (np. 10 000 sztuk podkładek) zamiast 10 000 wierszy i odpowiadających im wpisów w indeksach, zajmujemy teraz tylko 1 wiersz w tabeli </w:t>
+      </w:r>
+      <w:r>
+        <w:rPr>
+          <w:rStyle w:val="HTML-kod"/>
+          <w:rFonts w:asciiTheme="minorHAnsi" w:eastAsiaTheme="majorEastAsia" w:hAnsiTheme="minorHAnsi"/>
+        </w:rPr>
+        <w:t>BulkStockItem</w:t>
+      </w:r>
+      <w:r>
+        <w:rPr>
+          <w:rFonts w:asciiTheme="minorHAnsi" w:hAnsiTheme="minorHAnsi"/>
+          <w:sz w:val="22"/>
+          <w:szCs w:val="22"/>
+        </w:rPr>
+        <w:t>.</w:t>
+      </w:r>
+    </w:p>
+    <w:p>
+      <w:pPr>
+        <w:pStyle w:val="NormalnyWeb"/>
+        <w:numPr>
+          <w:ilvl w:val="0"/>
+          <w:numId w:val="8"/>
+        </w:numPr>
+        <w:rPr>
+          <w:rFonts w:asciiTheme="minorHAnsi" w:hAnsiTheme="minorHAnsi"/>
+          <w:sz w:val="22"/>
+          <w:szCs w:val="22"/>
+        </w:rPr>
+      </w:pPr>
+      <w:r>
+        <w:rPr>
+          <w:rFonts w:asciiTheme="minorHAnsi" w:hAnsiTheme="minorHAnsi"/>
+          <w:b/>
+          <w:bCs/>
+          <w:sz w:val="22"/>
+          <w:szCs w:val="22"/>
+        </w:rPr>
+        <w:t>Realizm biznesowy:</w:t>
+      </w:r>
+      <w:r>
+        <w:rPr>
+          <w:rFonts w:asciiTheme="minorHAnsi" w:hAnsiTheme="minorHAnsi"/>
+          <w:sz w:val="22"/>
+          <w:szCs w:val="22"/>
+        </w:rPr>
+        <w:t xml:space="preserve"> System precyzyjnie odzwierciedla rzeczywistość – drogą elektronikę śledzimy co do sztuki (historia serwisowa, zwroty), a towary tanie śledzimy wyłącznie ilościowo.</w:t>
+      </w:r>
+    </w:p>
+    <w:p>
+      <w:pPr>
+        <w:pStyle w:val="NormalnyWeb"/>
+        <w:rPr>
+          <w:rFonts w:asciiTheme="minorHAnsi" w:hAnsiTheme="minorHAnsi"/>
+          <w:sz w:val="22"/>
+          <w:szCs w:val="22"/>
+        </w:rPr>
+      </w:pPr>
+      <w:r>
+        <w:rPr>
+          <w:rFonts w:asciiTheme="minorHAnsi" w:hAnsiTheme="minorHAnsi"/>
+          <w:b/>
+          <w:bCs/>
+          <w:sz w:val="22"/>
+          <w:szCs w:val="22"/>
+        </w:rPr>
+        <w:t>4. Nowe wyzwania i zagrożenia</w:t>
+      </w:r>
+      <w:r>
+        <w:rPr>
+          <w:rFonts w:asciiTheme="minorHAnsi" w:hAnsiTheme="minorHAnsi"/>
+          <w:sz w:val="22"/>
+          <w:szCs w:val="22"/>
+        </w:rPr>
+        <w:t xml:space="preserve"> </w:t>
+      </w:r>
+    </w:p>
+    <w:p>
+      <w:pPr>
+        <w:pStyle w:val="NormalnyWeb"/>
+        <w:rPr>
+          <w:rFonts w:asciiTheme="minorHAnsi" w:hAnsiTheme="minorHAnsi"/>
+          <w:sz w:val="22"/>
+          <w:szCs w:val="22"/>
+        </w:rPr>
+      </w:pPr>
+      <w:r>
+        <w:rPr>
+          <w:rFonts w:asciiTheme="minorHAnsi" w:hAnsiTheme="minorHAnsi"/>
+          <w:sz w:val="22"/>
+          <w:szCs w:val="22"/>
+        </w:rPr>
+        <w:t>Mimo optymalizacji, rozwiązanie to wprowadziło nową warstwę złożoności:</w:t>
+      </w:r>
+    </w:p>
+    <w:p>
+      <w:pPr>
+        <w:pStyle w:val="NormalnyWeb"/>
+        <w:numPr>
+          <w:ilvl w:val="0"/>
+          <w:numId w:val="9"/>
+        </w:numPr>
+        <w:rPr>
+          <w:rFonts w:asciiTheme="minorHAnsi" w:hAnsiTheme="minorHAnsi"/>
+          <w:sz w:val="22"/>
+          <w:szCs w:val="22"/>
+        </w:rPr>
+      </w:pPr>
+      <w:r>
+        <w:rPr>
+          <w:rFonts w:asciiTheme="minorHAnsi" w:hAnsiTheme="minorHAnsi"/>
+          <w:b/>
+          <w:bCs/>
+          <w:sz w:val="22"/>
+          <w:szCs w:val="22"/>
+        </w:rPr>
+        <w:t>Skomplikowanie zapytań odczytujących (Read Complexity):</w:t>
+      </w:r>
+      <w:r>
+        <w:rPr>
+          <w:rFonts w:asciiTheme="minorHAnsi" w:hAnsiTheme="minorHAnsi"/>
+          <w:sz w:val="22"/>
+          <w:szCs w:val="22"/>
+        </w:rPr>
+        <w:t xml:space="preserve"> Aby pobrać całkowity stan magazynowy produktu, nie wystarczy już proste </w:t>
+      </w:r>
+      <w:r>
+        <w:rPr>
+          <w:rStyle w:val="HTML-kod"/>
+          <w:rFonts w:asciiTheme="minorHAnsi" w:eastAsiaTheme="majorEastAsia" w:hAnsiTheme="minorHAnsi"/>
+          <w:sz w:val="22"/>
+          <w:szCs w:val="22"/>
+        </w:rPr>
+        <w:t>COUNT(*)</w:t>
+      </w:r>
+      <w:r>
+        <w:rPr>
+          <w:rFonts w:asciiTheme="minorHAnsi" w:hAnsiTheme="minorHAnsi"/>
+          <w:sz w:val="22"/>
+          <w:szCs w:val="22"/>
+        </w:rPr>
+        <w:t xml:space="preserve">. Musimy stosować konstrukcje typu </w:t>
+      </w:r>
+      <w:r>
+        <w:rPr>
+          <w:rStyle w:val="HTML-kod"/>
+          <w:rFonts w:asciiTheme="minorHAnsi" w:eastAsiaTheme="majorEastAsia" w:hAnsiTheme="minorHAnsi"/>
+          <w:sz w:val="22"/>
+          <w:szCs w:val="22"/>
+        </w:rPr>
+        <w:t>UNION ALL</w:t>
+      </w:r>
+      <w:r>
+        <w:rPr>
+          <w:rFonts w:asciiTheme="minorHAnsi" w:hAnsiTheme="minorHAnsi"/>
+          <w:sz w:val="22"/>
+          <w:szCs w:val="22"/>
+        </w:rPr>
+        <w:t>, aby połączyć stany z obu tabel (</w:t>
+      </w:r>
+      <w:r>
+        <w:rPr>
+          <w:rStyle w:val="HTML-kod"/>
+          <w:rFonts w:asciiTheme="minorHAnsi" w:eastAsiaTheme="majorEastAsia" w:hAnsiTheme="minorHAnsi"/>
+        </w:rPr>
+        <w:t>SerialStockItem</w:t>
+      </w:r>
+      <w:r>
+        <w:rPr>
+          <w:rFonts w:asciiTheme="minorHAnsi" w:hAnsiTheme="minorHAnsi"/>
+          <w:sz w:val="22"/>
+          <w:szCs w:val="22"/>
+        </w:rPr>
+        <w:t xml:space="preserve"> i </w:t>
+      </w:r>
+      <w:r>
+        <w:rPr>
+          <w:rStyle w:val="HTML-kod"/>
+          <w:rFonts w:asciiTheme="minorHAnsi" w:eastAsiaTheme="majorEastAsia" w:hAnsiTheme="minorHAnsi"/>
+        </w:rPr>
+        <w:t>BulkStockItem</w:t>
+      </w:r>
+      <w:r>
+        <w:rPr>
+          <w:rFonts w:asciiTheme="minorHAnsi" w:hAnsiTheme="minorHAnsi"/>
+          <w:sz w:val="22"/>
+          <w:szCs w:val="22"/>
+        </w:rPr>
+        <w:t>), co widać w zmodyfikowanych zapytaniach raportowych (np. Q7, Q8).</w:t>
+      </w:r>
+    </w:p>
+    <w:p>
+      <w:pPr>
+        <w:pStyle w:val="NormalnyWeb"/>
+        <w:numPr>
+          <w:ilvl w:val="0"/>
+          <w:numId w:val="9"/>
+        </w:numPr>
+        <w:rPr>
+          <w:rFonts w:asciiTheme="minorHAnsi" w:hAnsiTheme="minorHAnsi"/>
+          <w:sz w:val="22"/>
+          <w:szCs w:val="22"/>
+        </w:rPr>
+      </w:pPr>
+      <w:r>
+        <w:rPr>
+          <w:rFonts w:asciiTheme="minorHAnsi" w:hAnsiTheme="minorHAnsi"/>
+          <w:b/>
+          <w:bCs/>
+          <w:sz w:val="22"/>
+          <w:szCs w:val="22"/>
+        </w:rPr>
+        <w:t>Ryzyko niespójności alokacji:</w:t>
+      </w:r>
+      <w:r>
+        <w:rPr>
+          <w:rFonts w:asciiTheme="minorHAnsi" w:hAnsiTheme="minorHAnsi"/>
+          <w:sz w:val="22"/>
+          <w:szCs w:val="22"/>
+        </w:rPr>
+        <w:t xml:space="preserve"> Logika aplikacyjna musi rygorystycznie pilnować, aby dla produktu oznaczonego jako </w:t>
+      </w:r>
+      <w:r>
+        <w:rPr>
+          <w:rStyle w:val="HTML-kod"/>
+          <w:rFonts w:asciiTheme="minorHAnsi" w:eastAsiaTheme="majorEastAsia" w:hAnsiTheme="minorHAnsi"/>
+        </w:rPr>
+        <w:t>unique_individual</w:t>
+      </w:r>
+      <w:r>
+        <w:rPr>
+          <w:rStyle w:val="HTML-kod"/>
+          <w:rFonts w:asciiTheme="minorHAnsi" w:eastAsiaTheme="majorEastAsia" w:hAnsiTheme="minorHAnsi"/>
+          <w:sz w:val="22"/>
+          <w:szCs w:val="22"/>
+        </w:rPr>
+        <w:t xml:space="preserve"> = TRUE</w:t>
+      </w:r>
+      <w:r>
+        <w:rPr>
+          <w:rFonts w:asciiTheme="minorHAnsi" w:hAnsiTheme="minorHAnsi"/>
+          <w:sz w:val="22"/>
+          <w:szCs w:val="22"/>
+        </w:rPr>
+        <w:t xml:space="preserve"> nigdy nie powstał wpis w tabeli masowej. Błąd na tym poziomie mógłby doprowadzić do sytuacji, w której system gubi unikalne numery seryjne.</w:t>
+      </w:r>
+    </w:p>
+    <w:p>
+      <w:pPr>
+        <w:pStyle w:val="NormalnyWeb"/>
+        <w:numPr>
+          <w:ilvl w:val="0"/>
+          <w:numId w:val="9"/>
+        </w:numPr>
+        <w:rPr>
+          <w:rFonts w:asciiTheme="minorHAnsi" w:hAnsiTheme="minorHAnsi"/>
+          <w:sz w:val="22"/>
+          <w:szCs w:val="22"/>
+        </w:rPr>
+      </w:pPr>
+      <w:r>
+        <w:rPr>
+          <w:rStyle w:val="citation-14"/>
+          <w:rFonts w:asciiTheme="minorHAnsi" w:hAnsiTheme="minorHAnsi"/>
+          <w:b/>
+          <w:bCs/>
+          <w:sz w:val="22"/>
+          <w:szCs w:val="22"/>
+        </w:rPr>
+        <w:t>Trudniejsza obsługa koszyka:</w:t>
+      </w:r>
+      <w:r>
+        <w:rPr>
+          <w:rStyle w:val="citation-14"/>
+          <w:rFonts w:asciiTheme="minorHAnsi" w:hAnsiTheme="minorHAnsi"/>
+          <w:sz w:val="22"/>
+          <w:szCs w:val="22"/>
+        </w:rPr>
+        <w:t xml:space="preserve"> Przy rezerwacji towaru system musi najpierw sprawdzić flagę wariantu, a następnie wykonać </w:t>
+      </w:r>
+      <w:r>
+        <w:rPr>
+          <w:rStyle w:val="citation-14"/>
+          <w:rFonts w:asciiTheme="minorHAnsi" w:hAnsiTheme="minorHAnsi" w:cs="Courier New"/>
+          <w:sz w:val="22"/>
+          <w:szCs w:val="22"/>
+        </w:rPr>
+        <w:t>INSERT</w:t>
+      </w:r>
+      <w:r>
+        <w:rPr>
+          <w:rStyle w:val="citation-14"/>
+          <w:rFonts w:asciiTheme="minorHAnsi" w:hAnsiTheme="minorHAnsi"/>
+          <w:sz w:val="22"/>
+          <w:szCs w:val="22"/>
+        </w:rPr>
+        <w:t xml:space="preserve"> do odpowiedniej kolumny w tabeli alokacji, co </w:t>
+      </w:r>
+      <w:r>
+        <w:rPr>
+          <w:rStyle w:val="citation-14"/>
+          <w:rFonts w:asciiTheme="minorHAnsi" w:hAnsiTheme="minorHAnsi"/>
+          <w:sz w:val="22"/>
+          <w:szCs w:val="22"/>
+        </w:rPr>
+        <w:t>mogłoby skomplikować</w:t>
+      </w:r>
+      <w:r>
+        <w:rPr>
+          <w:rStyle w:val="citation-14"/>
+          <w:rFonts w:asciiTheme="minorHAnsi" w:hAnsiTheme="minorHAnsi"/>
+          <w:sz w:val="22"/>
+          <w:szCs w:val="22"/>
+        </w:rPr>
+        <w:t xml:space="preserve"> </w:t>
+      </w:r>
+      <w:r>
+        <w:rPr>
+          <w:rStyle w:val="citation-14"/>
+          <w:rFonts w:asciiTheme="minorHAnsi" w:hAnsiTheme="minorHAnsi"/>
+          <w:sz w:val="22"/>
+          <w:szCs w:val="22"/>
+        </w:rPr>
+        <w:t>logikę backendu</w:t>
+      </w:r>
+      <w:r>
+        <w:rPr>
+          <w:rFonts w:asciiTheme="minorHAnsi" w:hAnsiTheme="minorHAnsi"/>
+          <w:sz w:val="22"/>
+          <w:szCs w:val="22"/>
+        </w:rPr>
+        <w:t>.</w:t>
+      </w:r>
+    </w:p>
+    <w:p>
+      <w:pPr>
+        <w:pStyle w:val="NormalnyWeb"/>
+        <w:rPr>
+          <w:rFonts w:asciiTheme="minorHAnsi" w:hAnsiTheme="minorHAnsi"/>
+          <w:sz w:val="22"/>
+          <w:szCs w:val="22"/>
+        </w:rPr>
+      </w:pPr>
+      <w:r>
+        <w:rPr>
+          <w:rFonts w:asciiTheme="minorHAnsi" w:hAnsiTheme="minorHAnsi"/>
+          <w:sz w:val="22"/>
+          <w:szCs w:val="22"/>
+        </w:rPr>
+        <w:t xml:space="preserve">Podsumowując, przejście na model hybrydowy było koniecznym kompromisem między prostotą modelu (jeden typ </w:t>
+      </w:r>
+      <w:r>
+        <w:rPr>
+          <w:rFonts w:asciiTheme="minorHAnsi" w:hAnsiTheme="minorHAnsi"/>
+          <w:sz w:val="22"/>
+          <w:szCs w:val="22"/>
+        </w:rPr>
+        <w:t>bytu</w:t>
+      </w:r>
+      <w:r>
+        <w:rPr>
+          <w:rFonts w:asciiTheme="minorHAnsi" w:hAnsiTheme="minorHAnsi"/>
+          <w:sz w:val="22"/>
+          <w:szCs w:val="22"/>
+        </w:rPr>
+        <w:t xml:space="preserve">) a wydajnością produkcyjną (obsługa dużej </w:t>
+      </w:r>
+      <w:r>
+        <w:rPr>
+          <w:rFonts w:asciiTheme="minorHAnsi" w:hAnsiTheme="minorHAnsi"/>
+          <w:sz w:val="22"/>
+          <w:szCs w:val="22"/>
+        </w:rPr>
+        <w:t>ilości towaru</w:t>
+      </w:r>
+      <w:r>
+        <w:rPr>
+          <w:rFonts w:asciiTheme="minorHAnsi" w:hAnsiTheme="minorHAnsi"/>
+          <w:sz w:val="22"/>
+          <w:szCs w:val="22"/>
+        </w:rPr>
+        <w:t>).</w:t>
       </w:r>
     </w:p>
     <w:p/>
@@ -959,6 +2046,155 @@
     </w:lvl>
   </w:abstractNum>
   <w:abstractNum w:abstractNumId="2" w15:restartNumberingAfterBreak="0">
+    <w:nsid w:val="1BFF2C4C"/>
+    <w:multiLevelType w:val="multilevel"/>
+    <w:tmpl w:val="0FF6A1BC"/>
+    <w:lvl w:ilvl="0">
+      <w:start w:val="1"/>
+      <w:numFmt w:val="bullet"/>
+      <w:lvlText w:val=""/>
+      <w:lvlJc w:val="left"/>
+      <w:pPr>
+        <w:tabs>
+          <w:tab w:val="num" w:pos="720"/>
+        </w:tabs>
+        <w:ind w:left="720" w:hanging="360"/>
+      </w:pPr>
+      <w:rPr>
+        <w:rFonts w:ascii="Symbol" w:hAnsi="Symbol" w:hint="default"/>
+        <w:sz w:val="20"/>
+      </w:rPr>
+    </w:lvl>
+    <w:lvl w:ilvl="1" w:tentative="1">
+      <w:start w:val="1"/>
+      <w:numFmt w:val="bullet"/>
+      <w:lvlText w:val="o"/>
+      <w:lvlJc w:val="left"/>
+      <w:pPr>
+        <w:tabs>
+          <w:tab w:val="num" w:pos="1440"/>
+        </w:tabs>
+        <w:ind w:left="1440" w:hanging="360"/>
+      </w:pPr>
+      <w:rPr>
+        <w:rFonts w:ascii="Courier New" w:hAnsi="Courier New" w:hint="default"/>
+        <w:sz w:val="20"/>
+      </w:rPr>
+    </w:lvl>
+    <w:lvl w:ilvl="2" w:tentative="1">
+      <w:start w:val="1"/>
+      <w:numFmt w:val="bullet"/>
+      <w:lvlText w:val=""/>
+      <w:lvlJc w:val="left"/>
+      <w:pPr>
+        <w:tabs>
+          <w:tab w:val="num" w:pos="2160"/>
+        </w:tabs>
+        <w:ind w:left="2160" w:hanging="360"/>
+      </w:pPr>
+      <w:rPr>
+        <w:rFonts w:ascii="Wingdings" w:hAnsi="Wingdings" w:hint="default"/>
+        <w:sz w:val="20"/>
+      </w:rPr>
+    </w:lvl>
+    <w:lvl w:ilvl="3" w:tentative="1">
+      <w:start w:val="1"/>
+      <w:numFmt w:val="bullet"/>
+      <w:lvlText w:val=""/>
+      <w:lvlJc w:val="left"/>
+      <w:pPr>
+        <w:tabs>
+          <w:tab w:val="num" w:pos="2880"/>
+        </w:tabs>
+        <w:ind w:left="2880" w:hanging="360"/>
+      </w:pPr>
+      <w:rPr>
+        <w:rFonts w:ascii="Wingdings" w:hAnsi="Wingdings" w:hint="default"/>
+        <w:sz w:val="20"/>
+      </w:rPr>
+    </w:lvl>
+    <w:lvl w:ilvl="4" w:tentative="1">
+      <w:start w:val="1"/>
+      <w:numFmt w:val="bullet"/>
+      <w:lvlText w:val=""/>
+      <w:lvlJc w:val="left"/>
+      <w:pPr>
+        <w:tabs>
+          <w:tab w:val="num" w:pos="3600"/>
+        </w:tabs>
+        <w:ind w:left="3600" w:hanging="360"/>
+      </w:pPr>
+      <w:rPr>
+        <w:rFonts w:ascii="Wingdings" w:hAnsi="Wingdings" w:hint="default"/>
+        <w:sz w:val="20"/>
+      </w:rPr>
+    </w:lvl>
+    <w:lvl w:ilvl="5" w:tentative="1">
+      <w:start w:val="1"/>
+      <w:numFmt w:val="bullet"/>
+      <w:lvlText w:val=""/>
+      <w:lvlJc w:val="left"/>
+      <w:pPr>
+        <w:tabs>
+          <w:tab w:val="num" w:pos="4320"/>
+        </w:tabs>
+        <w:ind w:left="4320" w:hanging="360"/>
+      </w:pPr>
+      <w:rPr>
+        <w:rFonts w:ascii="Wingdings" w:hAnsi="Wingdings" w:hint="default"/>
+        <w:sz w:val="20"/>
+      </w:rPr>
+    </w:lvl>
+    <w:lvl w:ilvl="6" w:tentative="1">
+      <w:start w:val="1"/>
+      <w:numFmt w:val="bullet"/>
+      <w:lvlText w:val=""/>
+      <w:lvlJc w:val="left"/>
+      <w:pPr>
+        <w:tabs>
+          <w:tab w:val="num" w:pos="5040"/>
+        </w:tabs>
+        <w:ind w:left="5040" w:hanging="360"/>
+      </w:pPr>
+      <w:rPr>
+        <w:rFonts w:ascii="Wingdings" w:hAnsi="Wingdings" w:hint="default"/>
+        <w:sz w:val="20"/>
+      </w:rPr>
+    </w:lvl>
+    <w:lvl w:ilvl="7" w:tentative="1">
+      <w:start w:val="1"/>
+      <w:numFmt w:val="bullet"/>
+      <w:lvlText w:val=""/>
+      <w:lvlJc w:val="left"/>
+      <w:pPr>
+        <w:tabs>
+          <w:tab w:val="num" w:pos="5760"/>
+        </w:tabs>
+        <w:ind w:left="5760" w:hanging="360"/>
+      </w:pPr>
+      <w:rPr>
+        <w:rFonts w:ascii="Wingdings" w:hAnsi="Wingdings" w:hint="default"/>
+        <w:sz w:val="20"/>
+      </w:rPr>
+    </w:lvl>
+    <w:lvl w:ilvl="8" w:tentative="1">
+      <w:start w:val="1"/>
+      <w:numFmt w:val="bullet"/>
+      <w:lvlText w:val=""/>
+      <w:lvlJc w:val="left"/>
+      <w:pPr>
+        <w:tabs>
+          <w:tab w:val="num" w:pos="6480"/>
+        </w:tabs>
+        <w:ind w:left="6480" w:hanging="360"/>
+      </w:pPr>
+      <w:rPr>
+        <w:rFonts w:ascii="Wingdings" w:hAnsi="Wingdings" w:hint="default"/>
+        <w:sz w:val="20"/>
+      </w:rPr>
+    </w:lvl>
+  </w:abstractNum>
+  <w:abstractNum w:abstractNumId="3" w15:restartNumberingAfterBreak="0">
     <w:nsid w:val="2B6B661A"/>
     <w:multiLevelType w:val="multilevel"/>
     <w:tmpl w:val="74A2EA04"/>
@@ -1071,7 +2307,156 @@
       </w:pPr>
     </w:lvl>
   </w:abstractNum>
-  <w:abstractNum w:abstractNumId="3" w15:restartNumberingAfterBreak="0">
+  <w:abstractNum w:abstractNumId="4" w15:restartNumberingAfterBreak="0">
+    <w:nsid w:val="2BC84869"/>
+    <w:multiLevelType w:val="multilevel"/>
+    <w:tmpl w:val="7108A82C"/>
+    <w:lvl w:ilvl="0">
+      <w:start w:val="1"/>
+      <w:numFmt w:val="bullet"/>
+      <w:lvlText w:val=""/>
+      <w:lvlJc w:val="left"/>
+      <w:pPr>
+        <w:tabs>
+          <w:tab w:val="num" w:pos="720"/>
+        </w:tabs>
+        <w:ind w:left="720" w:hanging="360"/>
+      </w:pPr>
+      <w:rPr>
+        <w:rFonts w:ascii="Symbol" w:hAnsi="Symbol" w:hint="default"/>
+        <w:sz w:val="20"/>
+      </w:rPr>
+    </w:lvl>
+    <w:lvl w:ilvl="1" w:tentative="1">
+      <w:start w:val="1"/>
+      <w:numFmt w:val="bullet"/>
+      <w:lvlText w:val="o"/>
+      <w:lvlJc w:val="left"/>
+      <w:pPr>
+        <w:tabs>
+          <w:tab w:val="num" w:pos="1440"/>
+        </w:tabs>
+        <w:ind w:left="1440" w:hanging="360"/>
+      </w:pPr>
+      <w:rPr>
+        <w:rFonts w:ascii="Courier New" w:hAnsi="Courier New" w:hint="default"/>
+        <w:sz w:val="20"/>
+      </w:rPr>
+    </w:lvl>
+    <w:lvl w:ilvl="2" w:tentative="1">
+      <w:start w:val="1"/>
+      <w:numFmt w:val="bullet"/>
+      <w:lvlText w:val=""/>
+      <w:lvlJc w:val="left"/>
+      <w:pPr>
+        <w:tabs>
+          <w:tab w:val="num" w:pos="2160"/>
+        </w:tabs>
+        <w:ind w:left="2160" w:hanging="360"/>
+      </w:pPr>
+      <w:rPr>
+        <w:rFonts w:ascii="Wingdings" w:hAnsi="Wingdings" w:hint="default"/>
+        <w:sz w:val="20"/>
+      </w:rPr>
+    </w:lvl>
+    <w:lvl w:ilvl="3" w:tentative="1">
+      <w:start w:val="1"/>
+      <w:numFmt w:val="bullet"/>
+      <w:lvlText w:val=""/>
+      <w:lvlJc w:val="left"/>
+      <w:pPr>
+        <w:tabs>
+          <w:tab w:val="num" w:pos="2880"/>
+        </w:tabs>
+        <w:ind w:left="2880" w:hanging="360"/>
+      </w:pPr>
+      <w:rPr>
+        <w:rFonts w:ascii="Wingdings" w:hAnsi="Wingdings" w:hint="default"/>
+        <w:sz w:val="20"/>
+      </w:rPr>
+    </w:lvl>
+    <w:lvl w:ilvl="4" w:tentative="1">
+      <w:start w:val="1"/>
+      <w:numFmt w:val="bullet"/>
+      <w:lvlText w:val=""/>
+      <w:lvlJc w:val="left"/>
+      <w:pPr>
+        <w:tabs>
+          <w:tab w:val="num" w:pos="3600"/>
+        </w:tabs>
+        <w:ind w:left="3600" w:hanging="360"/>
+      </w:pPr>
+      <w:rPr>
+        <w:rFonts w:ascii="Wingdings" w:hAnsi="Wingdings" w:hint="default"/>
+        <w:sz w:val="20"/>
+      </w:rPr>
+    </w:lvl>
+    <w:lvl w:ilvl="5" w:tentative="1">
+      <w:start w:val="1"/>
+      <w:numFmt w:val="bullet"/>
+      <w:lvlText w:val=""/>
+      <w:lvlJc w:val="left"/>
+      <w:pPr>
+        <w:tabs>
+          <w:tab w:val="num" w:pos="4320"/>
+        </w:tabs>
+        <w:ind w:left="4320" w:hanging="360"/>
+      </w:pPr>
+      <w:rPr>
+        <w:rFonts w:ascii="Wingdings" w:hAnsi="Wingdings" w:hint="default"/>
+        <w:sz w:val="20"/>
+      </w:rPr>
+    </w:lvl>
+    <w:lvl w:ilvl="6" w:tentative="1">
+      <w:start w:val="1"/>
+      <w:numFmt w:val="bullet"/>
+      <w:lvlText w:val=""/>
+      <w:lvlJc w:val="left"/>
+      <w:pPr>
+        <w:tabs>
+          <w:tab w:val="num" w:pos="5040"/>
+        </w:tabs>
+        <w:ind w:left="5040" w:hanging="360"/>
+      </w:pPr>
+      <w:rPr>
+        <w:rFonts w:ascii="Wingdings" w:hAnsi="Wingdings" w:hint="default"/>
+        <w:sz w:val="20"/>
+      </w:rPr>
+    </w:lvl>
+    <w:lvl w:ilvl="7" w:tentative="1">
+      <w:start w:val="1"/>
+      <w:numFmt w:val="bullet"/>
+      <w:lvlText w:val=""/>
+      <w:lvlJc w:val="left"/>
+      <w:pPr>
+        <w:tabs>
+          <w:tab w:val="num" w:pos="5760"/>
+        </w:tabs>
+        <w:ind w:left="5760" w:hanging="360"/>
+      </w:pPr>
+      <w:rPr>
+        <w:rFonts w:ascii="Wingdings" w:hAnsi="Wingdings" w:hint="default"/>
+        <w:sz w:val="20"/>
+      </w:rPr>
+    </w:lvl>
+    <w:lvl w:ilvl="8" w:tentative="1">
+      <w:start w:val="1"/>
+      <w:numFmt w:val="bullet"/>
+      <w:lvlText w:val=""/>
+      <w:lvlJc w:val="left"/>
+      <w:pPr>
+        <w:tabs>
+          <w:tab w:val="num" w:pos="6480"/>
+        </w:tabs>
+        <w:ind w:left="6480" w:hanging="360"/>
+      </w:pPr>
+      <w:rPr>
+        <w:rFonts w:ascii="Wingdings" w:hAnsi="Wingdings" w:hint="default"/>
+        <w:sz w:val="20"/>
+      </w:rPr>
+    </w:lvl>
+  </w:abstractNum>
+  <w:abstractNum w:abstractNumId="5" w15:restartNumberingAfterBreak="0">
     <w:nsid w:val="317920E7"/>
     <w:multiLevelType w:val="multilevel"/>
     <w:tmpl w:val="0A70C26C"/>
@@ -1220,7 +2605,7 @@
       </w:rPr>
     </w:lvl>
   </w:abstractNum>
-  <w:abstractNum w:abstractNumId="4" w15:restartNumberingAfterBreak="0">
+  <w:abstractNum w:abstractNumId="6" w15:restartNumberingAfterBreak="0">
     <w:nsid w:val="320F15D9"/>
     <w:multiLevelType w:val="multilevel"/>
     <w:tmpl w:val="D29682B8"/>
@@ -1369,7 +2754,156 @@
       </w:rPr>
     </w:lvl>
   </w:abstractNum>
-  <w:abstractNum w:abstractNumId="5" w15:restartNumberingAfterBreak="0">
+  <w:abstractNum w:abstractNumId="7" w15:restartNumberingAfterBreak="0">
+    <w:nsid w:val="51FE5647"/>
+    <w:multiLevelType w:val="multilevel"/>
+    <w:tmpl w:val="60563442"/>
+    <w:lvl w:ilvl="0">
+      <w:start w:val="1"/>
+      <w:numFmt w:val="bullet"/>
+      <w:lvlText w:val=""/>
+      <w:lvlJc w:val="left"/>
+      <w:pPr>
+        <w:tabs>
+          <w:tab w:val="num" w:pos="720"/>
+        </w:tabs>
+        <w:ind w:left="720" w:hanging="360"/>
+      </w:pPr>
+      <w:rPr>
+        <w:rFonts w:ascii="Symbol" w:hAnsi="Symbol" w:hint="default"/>
+        <w:sz w:val="20"/>
+      </w:rPr>
+    </w:lvl>
+    <w:lvl w:ilvl="1">
+      <w:start w:val="1"/>
+      <w:numFmt w:val="bullet"/>
+      <w:lvlText w:val="o"/>
+      <w:lvlJc w:val="left"/>
+      <w:pPr>
+        <w:tabs>
+          <w:tab w:val="num" w:pos="1440"/>
+        </w:tabs>
+        <w:ind w:left="1440" w:hanging="360"/>
+      </w:pPr>
+      <w:rPr>
+        <w:rFonts w:ascii="Courier New" w:hAnsi="Courier New" w:hint="default"/>
+        <w:sz w:val="20"/>
+      </w:rPr>
+    </w:lvl>
+    <w:lvl w:ilvl="2" w:tentative="1">
+      <w:start w:val="1"/>
+      <w:numFmt w:val="bullet"/>
+      <w:lvlText w:val=""/>
+      <w:lvlJc w:val="left"/>
+      <w:pPr>
+        <w:tabs>
+          <w:tab w:val="num" w:pos="2160"/>
+        </w:tabs>
+        <w:ind w:left="2160" w:hanging="360"/>
+      </w:pPr>
+      <w:rPr>
+        <w:rFonts w:ascii="Wingdings" w:hAnsi="Wingdings" w:hint="default"/>
+        <w:sz w:val="20"/>
+      </w:rPr>
+    </w:lvl>
+    <w:lvl w:ilvl="3" w:tentative="1">
+      <w:start w:val="1"/>
+      <w:numFmt w:val="bullet"/>
+      <w:lvlText w:val=""/>
+      <w:lvlJc w:val="left"/>
+      <w:pPr>
+        <w:tabs>
+          <w:tab w:val="num" w:pos="2880"/>
+        </w:tabs>
+        <w:ind w:left="2880" w:hanging="360"/>
+      </w:pPr>
+      <w:rPr>
+        <w:rFonts w:ascii="Wingdings" w:hAnsi="Wingdings" w:hint="default"/>
+        <w:sz w:val="20"/>
+      </w:rPr>
+    </w:lvl>
+    <w:lvl w:ilvl="4" w:tentative="1">
+      <w:start w:val="1"/>
+      <w:numFmt w:val="bullet"/>
+      <w:lvlText w:val=""/>
+      <w:lvlJc w:val="left"/>
+      <w:pPr>
+        <w:tabs>
+          <w:tab w:val="num" w:pos="3600"/>
+        </w:tabs>
+        <w:ind w:left="3600" w:hanging="360"/>
+      </w:pPr>
+      <w:rPr>
+        <w:rFonts w:ascii="Wingdings" w:hAnsi="Wingdings" w:hint="default"/>
+        <w:sz w:val="20"/>
+      </w:rPr>
+    </w:lvl>
+    <w:lvl w:ilvl="5" w:tentative="1">
+      <w:start w:val="1"/>
+      <w:numFmt w:val="bullet"/>
+      <w:lvlText w:val=""/>
+      <w:lvlJc w:val="left"/>
+      <w:pPr>
+        <w:tabs>
+          <w:tab w:val="num" w:pos="4320"/>
+        </w:tabs>
+        <w:ind w:left="4320" w:hanging="360"/>
+      </w:pPr>
+      <w:rPr>
+        <w:rFonts w:ascii="Wingdings" w:hAnsi="Wingdings" w:hint="default"/>
+        <w:sz w:val="20"/>
+      </w:rPr>
+    </w:lvl>
+    <w:lvl w:ilvl="6" w:tentative="1">
+      <w:start w:val="1"/>
+      <w:numFmt w:val="bullet"/>
+      <w:lvlText w:val=""/>
+      <w:lvlJc w:val="left"/>
+      <w:pPr>
+        <w:tabs>
+          <w:tab w:val="num" w:pos="5040"/>
+        </w:tabs>
+        <w:ind w:left="5040" w:hanging="360"/>
+      </w:pPr>
+      <w:rPr>
+        <w:rFonts w:ascii="Wingdings" w:hAnsi="Wingdings" w:hint="default"/>
+        <w:sz w:val="20"/>
+      </w:rPr>
+    </w:lvl>
+    <w:lvl w:ilvl="7" w:tentative="1">
+      <w:start w:val="1"/>
+      <w:numFmt w:val="bullet"/>
+      <w:lvlText w:val=""/>
+      <w:lvlJc w:val="left"/>
+      <w:pPr>
+        <w:tabs>
+          <w:tab w:val="num" w:pos="5760"/>
+        </w:tabs>
+        <w:ind w:left="5760" w:hanging="360"/>
+      </w:pPr>
+      <w:rPr>
+        <w:rFonts w:ascii="Wingdings" w:hAnsi="Wingdings" w:hint="default"/>
+        <w:sz w:val="20"/>
+      </w:rPr>
+    </w:lvl>
+    <w:lvl w:ilvl="8" w:tentative="1">
+      <w:start w:val="1"/>
+      <w:numFmt w:val="bullet"/>
+      <w:lvlText w:val=""/>
+      <w:lvlJc w:val="left"/>
+      <w:pPr>
+        <w:tabs>
+          <w:tab w:val="num" w:pos="6480"/>
+        </w:tabs>
+        <w:ind w:left="6480" w:hanging="360"/>
+      </w:pPr>
+      <w:rPr>
+        <w:rFonts w:ascii="Wingdings" w:hAnsi="Wingdings" w:hint="default"/>
+        <w:sz w:val="20"/>
+      </w:rPr>
+    </w:lvl>
+  </w:abstractNum>
+  <w:abstractNum w:abstractNumId="8" w15:restartNumberingAfterBreak="0">
     <w:nsid w:val="569E39FD"/>
     <w:multiLevelType w:val="multilevel"/>
     <w:tmpl w:val="D6BCA552"/>
@@ -1519,22 +3053,31 @@
     </w:lvl>
   </w:abstractNum>
   <w:num w:numId="1" w16cid:durableId="228807594">
-    <w:abstractNumId w:val="3"/>
+    <w:abstractNumId w:val="5"/>
   </w:num>
   <w:num w:numId="2" w16cid:durableId="1901869097">
-    <w:abstractNumId w:val="5"/>
+    <w:abstractNumId w:val="8"/>
   </w:num>
   <w:num w:numId="3" w16cid:durableId="912130965">
-    <w:abstractNumId w:val="4"/>
+    <w:abstractNumId w:val="6"/>
   </w:num>
   <w:num w:numId="4" w16cid:durableId="1273056278">
     <w:abstractNumId w:val="1"/>
   </w:num>
   <w:num w:numId="5" w16cid:durableId="578101116">
-    <w:abstractNumId w:val="2"/>
+    <w:abstractNumId w:val="3"/>
   </w:num>
   <w:num w:numId="6" w16cid:durableId="2090534876">
     <w:abstractNumId w:val="0"/>
+  </w:num>
+  <w:num w:numId="7" w16cid:durableId="505174265">
+    <w:abstractNumId w:val="7"/>
+  </w:num>
+  <w:num w:numId="8" w16cid:durableId="357437625">
+    <w:abstractNumId w:val="2"/>
+  </w:num>
+  <w:num w:numId="9" w16cid:durableId="358900288">
+    <w:abstractNumId w:val="4"/>
   </w:num>
 </w:numbering>
 </file>
@@ -2454,6 +3997,71 @@
       <w:spacing w:val="5"/>
     </w:rPr>
   </w:style>
+  <w:style w:type="paragraph" w:styleId="NormalnyWeb">
+    <w:name w:val="Normal (Web)"/>
+    <w:basedOn w:val="Normalny"/>
+    <w:uiPriority w:val="99"/>
+    <w:semiHidden/>
+    <w:unhideWhenUsed/>
+    <w:rsid w:val="00807731"/>
+    <w:pPr>
+      <w:spacing w:before="100" w:beforeAutospacing="1" w:after="100" w:afterAutospacing="1" w:line="240" w:lineRule="auto"/>
+    </w:pPr>
+    <w:rPr>
+      <w:rFonts w:ascii="Times New Roman" w:eastAsia="Times New Roman" w:hAnsi="Times New Roman" w:cs="Times New Roman"/>
+      <w:sz w:val="24"/>
+      <w:szCs w:val="24"/>
+      <w:lang w:eastAsia="pl-PL"/>
+    </w:rPr>
+  </w:style>
+  <w:style w:type="character" w:customStyle="1" w:styleId="citation-20">
+    <w:name w:val="citation-20"/>
+    <w:basedOn w:val="Domylnaczcionkaakapitu"/>
+    <w:rsid w:val="00807731"/>
+  </w:style>
+  <w:style w:type="character" w:styleId="HTML-kod">
+    <w:name w:val="HTML Code"/>
+    <w:basedOn w:val="Domylnaczcionkaakapitu"/>
+    <w:uiPriority w:val="99"/>
+    <w:semiHidden/>
+    <w:unhideWhenUsed/>
+    <w:rsid w:val="00807731"/>
+    <w:rPr>
+      <w:rFonts w:ascii="Courier New" w:eastAsia="Times New Roman" w:hAnsi="Courier New" w:cs="Courier New"/>
+      <w:sz w:val="20"/>
+      <w:szCs w:val="20"/>
+    </w:rPr>
+  </w:style>
+  <w:style w:type="character" w:customStyle="1" w:styleId="citation-19">
+    <w:name w:val="citation-19"/>
+    <w:basedOn w:val="Domylnaczcionkaakapitu"/>
+    <w:rsid w:val="00807731"/>
+  </w:style>
+  <w:style w:type="character" w:customStyle="1" w:styleId="citation-18">
+    <w:name w:val="citation-18"/>
+    <w:basedOn w:val="Domylnaczcionkaakapitu"/>
+    <w:rsid w:val="00807731"/>
+  </w:style>
+  <w:style w:type="character" w:customStyle="1" w:styleId="citation-17">
+    <w:name w:val="citation-17"/>
+    <w:basedOn w:val="Domylnaczcionkaakapitu"/>
+    <w:rsid w:val="00807731"/>
+  </w:style>
+  <w:style w:type="character" w:customStyle="1" w:styleId="citation-16">
+    <w:name w:val="citation-16"/>
+    <w:basedOn w:val="Domylnaczcionkaakapitu"/>
+    <w:rsid w:val="00807731"/>
+  </w:style>
+  <w:style w:type="character" w:customStyle="1" w:styleId="citation-15">
+    <w:name w:val="citation-15"/>
+    <w:basedOn w:val="Domylnaczcionkaakapitu"/>
+    <w:rsid w:val="00807731"/>
+  </w:style>
+  <w:style w:type="character" w:customStyle="1" w:styleId="citation-14">
+    <w:name w:val="citation-14"/>
+    <w:basedOn w:val="Domylnaczcionkaakapitu"/>
+    <w:rsid w:val="00807731"/>
+  </w:style>
 </w:styles>
 </file>
 
@@ -2753,23 +4361,6 @@
 </file>
 
 <file path=customXml/item1.xml><?xml version="1.0" encoding="utf-8"?>
-<p:properties xmlns:p="http://schemas.microsoft.com/office/2006/metadata/properties" xmlns:xsi="http://www.w3.org/2001/XMLSchema-instance" xmlns:pc="http://schemas.microsoft.com/office/infopath/2007/PartnerControls">
-  <documentManagement>
-    <_activity xmlns="770caa2f-f4df-4716-ba18-b79b1dc5639a" xsi:nil="true"/>
-  </documentManagement>
-</p:properties>
-</file>
-
-<file path=customXml/item2.xml><?xml version="1.0" encoding="utf-8"?>
-<?mso-contentType ?>
-<FormTemplates xmlns="http://schemas.microsoft.com/sharepoint/v3/contenttype/forms">
-  <Display>DocumentLibraryForm</Display>
-  <Edit>DocumentLibraryForm</Edit>
-  <New>DocumentLibraryForm</New>
-</FormTemplates>
-</file>
-
-<file path=customXml/item3.xml><?xml version="1.0" encoding="utf-8"?>
 <ct:contentTypeSchema xmlns:ct="http://schemas.microsoft.com/office/2006/metadata/contentType" xmlns:ma="http://schemas.microsoft.com/office/2006/metadata/properties/metaAttributes" ct:_="" ma:_="" ma:contentTypeName="Document" ma:contentTypeID="0x0101005E8EA3E49D79CB4C86EE47697D615551" ma:contentTypeVersion="6" ma:contentTypeDescription="Create a new document." ma:contentTypeScope="" ma:versionID="ef9cf64d08ba87ceff17a4d4ddc5bdde">
   <xsd:schema xmlns:xsd="http://www.w3.org/2001/XMLSchema" xmlns:xs="http://www.w3.org/2001/XMLSchema" xmlns:p="http://schemas.microsoft.com/office/2006/metadata/properties" xmlns:ns3="770caa2f-f4df-4716-ba18-b79b1dc5639a" targetNamespace="http://schemas.microsoft.com/office/2006/metadata/properties" ma:root="true" ma:fieldsID="a89c478a6ab449f12774a34695139aeb" ns3:_="">
     <xsd:import namespace="770caa2f-f4df-4716-ba18-b79b1dc5639a"/>
@@ -2925,25 +4516,24 @@
 </ct:contentTypeSchema>
 </file>
 
-<file path=customXml/itemProps1.xml><?xml version="1.0" encoding="utf-8"?>
-<ds:datastoreItem xmlns:ds="http://schemas.openxmlformats.org/officeDocument/2006/customXml" ds:itemID="{954409B5-5527-4A1F-9A5D-F38A9A69A7F1}">
-  <ds:schemaRefs>
-    <ds:schemaRef ds:uri="http://schemas.microsoft.com/office/2006/metadata/properties"/>
-    <ds:schemaRef ds:uri="http://schemas.microsoft.com/office/infopath/2007/PartnerControls"/>
-    <ds:schemaRef ds:uri="770caa2f-f4df-4716-ba18-b79b1dc5639a"/>
-  </ds:schemaRefs>
-</ds:datastoreItem>
+<file path=customXml/item2.xml><?xml version="1.0" encoding="utf-8"?>
+<?mso-contentType ?>
+<FormTemplates xmlns="http://schemas.microsoft.com/sharepoint/v3/contenttype/forms">
+  <Display>DocumentLibraryForm</Display>
+  <Edit>DocumentLibraryForm</Edit>
+  <New>DocumentLibraryForm</New>
+</FormTemplates>
 </file>
 
-<file path=customXml/itemProps2.xml><?xml version="1.0" encoding="utf-8"?>
-<ds:datastoreItem xmlns:ds="http://schemas.openxmlformats.org/officeDocument/2006/customXml" ds:itemID="{73D7338F-2AD3-4432-B45D-54BE26096FE2}">
-  <ds:schemaRefs>
-    <ds:schemaRef ds:uri="http://schemas.microsoft.com/sharepoint/v3/contenttype/forms"/>
-  </ds:schemaRefs>
-</ds:datastoreItem>
+<file path=customXml/item3.xml><?xml version="1.0" encoding="utf-8"?>
+<p:properties xmlns:p="http://schemas.microsoft.com/office/2006/metadata/properties" xmlns:xsi="http://www.w3.org/2001/XMLSchema-instance" xmlns:pc="http://schemas.microsoft.com/office/infopath/2007/PartnerControls">
+  <documentManagement>
+    <_activity xmlns="770caa2f-f4df-4716-ba18-b79b1dc5639a" xsi:nil="true"/>
+  </documentManagement>
+</p:properties>
 </file>
 
-<file path=customXml/itemProps3.xml><?xml version="1.0" encoding="utf-8"?>
+<file path=customXml/itemProps1.xml><?xml version="1.0" encoding="utf-8"?>
 <ds:datastoreItem xmlns:ds="http://schemas.openxmlformats.org/officeDocument/2006/customXml" ds:itemID="{3F763BDD-EBC4-4E2C-97FD-A9900CA47C87}">
   <ds:schemaRefs>
     <ds:schemaRef ds:uri="http://schemas.microsoft.com/office/2006/metadata/contentType"/>
@@ -2959,4 +4549,22 @@
     <ds:schemaRef ds:uri="http://schemas.microsoft.com/internal/obd"/>
   </ds:schemaRefs>
 </ds:datastoreItem>
+</file>
+
+<file path=customXml/itemProps2.xml><?xml version="1.0" encoding="utf-8"?>
+<ds:datastoreItem xmlns:ds="http://schemas.openxmlformats.org/officeDocument/2006/customXml" ds:itemID="{73D7338F-2AD3-4432-B45D-54BE26096FE2}">
+  <ds:schemaRefs>
+    <ds:schemaRef ds:uri="http://schemas.microsoft.com/sharepoint/v3/contenttype/forms"/>
+  </ds:schemaRefs>
+</ds:datastoreItem>
+</file>
+
+<file path=customXml/itemProps3.xml><?xml version="1.0" encoding="utf-8"?>
+<ds:datastoreItem xmlns:ds="http://schemas.openxmlformats.org/officeDocument/2006/customXml" ds:itemID="{954409B5-5527-4A1F-9A5D-F38A9A69A7F1}">
+  <ds:schemaRefs>
+    <ds:schemaRef ds:uri="http://schemas.microsoft.com/office/2006/metadata/properties"/>
+    <ds:schemaRef ds:uri="http://schemas.microsoft.com/office/infopath/2007/PartnerControls"/>
+    <ds:schemaRef ds:uri="770caa2f-f4df-4716-ba18-b79b1dc5639a"/>
+  </ds:schemaRefs>
+</ds:datastoreItem>
 </file>
</xml_diff>